<commit_message>
changes to the description
changes to the description
</commit_message>
<xml_diff>
--- a/documents/Instructions.docx
+++ b/documents/Instructions.docx
@@ -78,7 +78,17 @@
           <w:szCs w:val="28"/>
           <w:lang w:val="en-US"/>
         </w:rPr>
-        <w:t>Context:</w:t>
+        <w:t>Context</w:t>
+      </w:r>
+      <w:r>
+        <w:rPr>
+          <w:b/>
+          <w:bCs/>
+          <w:sz w:val="28"/>
+          <w:szCs w:val="28"/>
+          <w:lang w:val="en-US"/>
+        </w:rPr>
+        <w:t xml:space="preserve"> Study.</w:t>
       </w:r>
     </w:p>
     <w:p>
@@ -809,148 +819,14 @@
         <w:rPr>
           <w:lang w:val="en-US"/>
         </w:rPr>
-        <w:t xml:space="preserve">See if we can replicate the figures created with </w:t>
-      </w:r>
-      <w:r>
-        <w:rPr>
-          <w:i/>
-          <w:iCs/>
-          <w:lang w:val="en-US"/>
-        </w:rPr>
-        <w:t>Report12.04.</w:t>
-      </w:r>
-      <w:proofErr w:type="gramStart"/>
-      <w:r>
-        <w:rPr>
-          <w:i/>
-          <w:iCs/>
-          <w:lang w:val="en-US"/>
-        </w:rPr>
-        <w:t>21.R</w:t>
-      </w:r>
-      <w:proofErr w:type="gramEnd"/>
-      <w:r>
-        <w:rPr>
-          <w:lang w:val="en-US"/>
-        </w:rPr>
-        <w:t xml:space="preserve"> that we reported in </w:t>
-      </w:r>
-      <w:r>
-        <w:rPr>
-          <w:i/>
-          <w:iCs/>
-          <w:lang w:val="en-US"/>
-        </w:rPr>
-        <w:t>Report_LW.pdf</w:t>
-      </w:r>
-    </w:p>
-    <w:p>
-      <w:pPr>
-        <w:pStyle w:val="ListParagraph"/>
-        <w:numPr>
-          <w:ilvl w:val="0"/>
-          <w:numId w:val="1"/>
-        </w:numPr>
-        <w:rPr>
-          <w:lang w:val="en-US"/>
-        </w:rPr>
-      </w:pPr>
-      <w:r>
-        <w:rPr>
-          <w:lang w:val="en-US"/>
-        </w:rPr>
-        <w:t>Explore other visualizations</w:t>
-      </w:r>
-    </w:p>
-    <w:p>
-      <w:pPr>
-        <w:pStyle w:val="ListParagraph"/>
-        <w:numPr>
-          <w:ilvl w:val="0"/>
-          <w:numId w:val="1"/>
-        </w:numPr>
-        <w:rPr>
-          <w:lang w:val="en-US"/>
-        </w:rPr>
-      </w:pPr>
-      <w:r>
-        <w:rPr>
-          <w:lang w:val="en-US"/>
-        </w:rPr>
-        <w:lastRenderedPageBreak/>
-        <w:t>Make everything documented nicely/extensively so that it can go online (</w:t>
-      </w:r>
-      <w:r>
-        <w:rPr>
-          <w:lang w:val="en-US"/>
-        </w:rPr>
-        <w:t>GitHub</w:t>
-      </w:r>
-      <w:r>
-        <w:rPr>
-          <w:lang w:val="en-US"/>
-        </w:rPr>
-        <w:t xml:space="preserve"> or </w:t>
-      </w:r>
-      <w:r>
-        <w:rPr>
-          <w:lang w:val="en-US"/>
-        </w:rPr>
-        <w:t>OSF</w:t>
-      </w:r>
-      <w:r>
-        <w:rPr>
-          <w:lang w:val="en-US"/>
-        </w:rPr>
-        <w:t xml:space="preserve"> or </w:t>
-      </w:r>
-      <w:proofErr w:type="spellStart"/>
-      <w:r>
-        <w:rPr>
-          <w:lang w:val="en-US"/>
-        </w:rPr>
-        <w:t>smth</w:t>
-      </w:r>
-      <w:proofErr w:type="spellEnd"/>
-      <w:r>
-        <w:rPr>
-          <w:lang w:val="en-US"/>
-        </w:rPr>
-        <w:t xml:space="preserve"> else?)</w:t>
-      </w:r>
-    </w:p>
-    <w:p>
-      <w:pPr>
-        <w:pStyle w:val="ListParagraph"/>
-        <w:numPr>
-          <w:ilvl w:val="0"/>
-          <w:numId w:val="1"/>
-        </w:numPr>
-        <w:rPr>
-          <w:lang w:val="en-US"/>
-        </w:rPr>
-      </w:pPr>
-      <w:r>
-        <w:rPr>
-          <w:lang w:val="en-US"/>
-        </w:rPr>
-        <w:t>Would be really nice if you could document the R codes as detailed as you can</w:t>
-      </w:r>
-      <w:r>
-        <w:rPr>
-          <w:lang w:val="en-US"/>
-        </w:rPr>
-        <w:sym w:font="Wingdings" w:char="F04A"/>
-      </w:r>
-      <w:bookmarkStart w:id="0" w:name="_GoBack"/>
-      <w:bookmarkEnd w:id="0"/>
-    </w:p>
-    <w:p>
-      <w:pPr>
-        <w:rPr>
-          <w:lang w:val="en-US"/>
-        </w:rPr>
-      </w:pPr>
+        <w:t xml:space="preserve">Explore some </w:t>
+      </w:r>
+      <w:r>
+        <w:rPr>
+          <w:lang w:val="en-US"/>
+        </w:rPr>
+        <w:t>visualizations</w:t>
+      </w:r>
     </w:p>
     <w:sectPr>
       <w:pgSz w:w="11900" w:h="16840"/>

</xml_diff>